<commit_message>
Multiple models trained for comparitive study
</commit_message>
<xml_diff>
--- a/app/report.docx
+++ b/app/report.docx
@@ -7,7 +7,7 @@
         <w:pStyle w:val="Heading1"/>
       </w:pPr>
       <w:r>
-        <w:t>Green Cover Index (GCI) Analysis Report</w:t>
+        <w:t>Green Cover Index (GCI) Comprehensive Report</w:t>
       </w:r>
     </w:p>
     <w:p>
@@ -20,7 +20,7 @@
     </w:p>
     <w:p>
       <w:r>
-        <w:t>This report provides an analysis of the Green Cover Index (GCI) over the years, predicts its trends for the next decade, and includes details about the plot's area and proximity to lakes.</w:t>
+        <w:t>This report provides analysis of GCI trends, model predictions, plot details, and lake proximity.</w:t>
       </w:r>
     </w:p>
     <w:p>
@@ -29,11 +29,6 @@
       </w:pPr>
       <w:r>
         <w:t>Plot Analysis</w:t>
-      </w:r>
-    </w:p>
-    <w:p>
-      <w:r>
-        <w:t>The following are the coordinates of the plot points:</w:t>
       </w:r>
     </w:p>
     <w:tbl>
@@ -75,7 +70,7 @@
           </w:tcPr>
           <w:p>
             <w:r>
-              <w:t>12.933381</w:t>
+              <w:t>12.895263</w:t>
             </w:r>
           </w:p>
         </w:tc>
@@ -85,7 +80,7 @@
           </w:tcPr>
           <w:p>
             <w:r>
-              <w:t>77.575350</w:t>
+              <w:t>77.574795</w:t>
             </w:r>
           </w:p>
         </w:tc>
@@ -97,7 +92,7 @@
           </w:tcPr>
           <w:p>
             <w:r>
-              <w:t>12.933371</w:t>
+              <w:t>12.901705</w:t>
             </w:r>
           </w:p>
         </w:tc>
@@ -107,7 +102,7 @@
           </w:tcPr>
           <w:p>
             <w:r>
-              <w:t>77.575495</w:t>
+              <w:t>77.578013</w:t>
             </w:r>
           </w:p>
         </w:tc>
@@ -119,7 +114,7 @@
           </w:tcPr>
           <w:p>
             <w:r>
-              <w:t>12.933204</w:t>
+              <w:t>12.901537</w:t>
             </w:r>
           </w:p>
         </w:tc>
@@ -129,7 +124,7 @@
           </w:tcPr>
           <w:p>
             <w:r>
-              <w:t>77.575562</w:t>
+              <w:t>77.580889</w:t>
             </w:r>
           </w:p>
         </w:tc>
@@ -141,7 +136,7 @@
           </w:tcPr>
           <w:p>
             <w:r>
-              <w:t>12.933219</w:t>
+              <w:t>12.898233</w:t>
             </w:r>
           </w:p>
         </w:tc>
@@ -151,7 +146,7 @@
           </w:tcPr>
           <w:p>
             <w:r>
-              <w:t>77.575329</w:t>
+              <w:t>77.581232</w:t>
             </w:r>
           </w:p>
         </w:tc>
@@ -159,12 +154,12 @@
     </w:tbl>
     <w:p>
       <w:r>
-        <w:t>The calculated area of the plot is 372.53 square meters.</w:t>
+        <w:t>Calculated area: 249772.10 m²</w:t>
       </w:r>
     </w:p>
     <w:p>
       <w:r>
-        <w:t>The plot is outside the legal buffer zone. The closest lake details are as follows:</w:t>
+        <w:t>Plot outside legal buffer. Closest lake details:</w:t>
       </w:r>
     </w:p>
     <w:tbl>
@@ -206,7 +201,7 @@
           </w:tcPr>
           <w:p>
             <w:r>
-              <w:t>name_of_th</w:t>
+              <w:t>Name_of_Th</w:t>
             </w:r>
           </w:p>
         </w:tc>
@@ -216,7 +211,7 @@
           </w:tcPr>
           <w:p>
             <w:r>
-              <w:t>Yediyur kere</w:t>
+              <w:t>sarraki kere</w:t>
             </w:r>
           </w:p>
         </w:tc>
@@ -228,7 +223,7 @@
           </w:tcPr>
           <w:p>
             <w:r>
-              <w:t>unique_id</w:t>
+              <w:t>UniqueID</w:t>
             </w:r>
           </w:p>
         </w:tc>
@@ -238,7 +233,7 @@
           </w:tcPr>
           <w:p>
             <w:r>
-              <w:t>626</w:t>
+              <w:t>142</w:t>
             </w:r>
           </w:p>
         </w:tc>
@@ -250,7 +245,7 @@
           </w:tcPr>
           <w:p>
             <w:r>
-              <w:t>valley</w:t>
+              <w:t>Valley</w:t>
             </w:r>
           </w:p>
         </w:tc>
@@ -259,7 +254,9 @@
             <w:tcW w:type="dxa" w:w="4320"/>
           </w:tcPr>
           <w:p>
-            <w:r/>
+            <w:r>
+              <w:t>V</w:t>
+            </w:r>
           </w:p>
         </w:tc>
       </w:tr>
@@ -270,7 +267,7 @@
           </w:tcPr>
           <w:p>
             <w:r>
-              <w:t>area</w:t>
+              <w:t>Area</w:t>
             </w:r>
           </w:p>
         </w:tc>
@@ -279,7 +276,251 @@
             <w:tcW w:type="dxa" w:w="4320"/>
           </w:tcPr>
           <w:p>
-            <w:r/>
+            <w:r>
+              <w:t>25.86</w:t>
+            </w:r>
+          </w:p>
+        </w:tc>
+      </w:tr>
+      <w:tr>
+        <w:tc>
+          <w:tcPr>
+            <w:tcW w:type="dxa" w:w="4320"/>
+          </w:tcPr>
+          <w:p>
+            <w:r>
+              <w:t>Latitude</w:t>
+            </w:r>
+          </w:p>
+        </w:tc>
+        <w:tc>
+          <w:tcPr>
+            <w:tcW w:type="dxa" w:w="4320"/>
+          </w:tcPr>
+          <w:p>
+            <w:r>
+              <w:t>12.9016949253242</w:t>
+            </w:r>
+          </w:p>
+        </w:tc>
+      </w:tr>
+      <w:tr>
+        <w:tc>
+          <w:tcPr>
+            <w:tcW w:type="dxa" w:w="4320"/>
+          </w:tcPr>
+          <w:p>
+            <w:r>
+              <w:t>Longitude</w:t>
+            </w:r>
+          </w:p>
+        </w:tc>
+        <w:tc>
+          <w:tcPr>
+            <w:tcW w:type="dxa" w:w="4320"/>
+          </w:tcPr>
+          <w:p>
+            <w:r>
+              <w:t>77.58095404658241</w:t>
+            </w:r>
+          </w:p>
+        </w:tc>
+      </w:tr>
+      <w:tr>
+        <w:tc>
+          <w:tcPr>
+            <w:tcW w:type="dxa" w:w="4320"/>
+          </w:tcPr>
+          <w:p>
+            <w:r>
+              <w:t>Ward_Numbe</w:t>
+            </w:r>
+          </w:p>
+        </w:tc>
+        <w:tc>
+          <w:tcPr>
+            <w:tcW w:type="dxa" w:w="4320"/>
+          </w:tcPr>
+          <w:p>
+            <w:r>
+              <w:t>186</w:t>
+            </w:r>
+          </w:p>
+        </w:tc>
+      </w:tr>
+      <w:tr>
+        <w:tc>
+          <w:tcPr>
+            <w:tcW w:type="dxa" w:w="4320"/>
+          </w:tcPr>
+          <w:p>
+            <w:r>
+              <w:t>Ward_Name</w:t>
+            </w:r>
+          </w:p>
+        </w:tc>
+        <w:tc>
+          <w:tcPr>
+            <w:tcW w:type="dxa" w:w="4320"/>
+          </w:tcPr>
+          <w:p>
+            <w:r>
+              <w:t>Jaraganahalli</w:t>
+            </w:r>
+          </w:p>
+        </w:tc>
+      </w:tr>
+      <w:tr>
+        <w:tc>
+          <w:tcPr>
+            <w:tcW w:type="dxa" w:w="4320"/>
+          </w:tcPr>
+          <w:p>
+            <w:r>
+              <w:t>Ward_Couns</w:t>
+            </w:r>
+          </w:p>
+        </w:tc>
+        <w:tc>
+          <w:tcPr>
+            <w:tcW w:type="dxa" w:w="4320"/>
+          </w:tcPr>
+          <w:p>
+            <w:r>
+              <w:t>Smt. B M Shobha Muniram</w:t>
+            </w:r>
+          </w:p>
+        </w:tc>
+      </w:tr>
+      <w:tr>
+        <w:tc>
+          <w:tcPr>
+            <w:tcW w:type="dxa" w:w="4320"/>
+          </w:tcPr>
+          <w:p>
+            <w:r>
+              <w:t>Ward_offic</w:t>
+            </w:r>
+          </w:p>
+        </w:tc>
+        <w:tc>
+          <w:tcPr>
+            <w:tcW w:type="dxa" w:w="4320"/>
+          </w:tcPr>
+          <w:p>
+            <w:r>
+              <w:t>#61-1, Yelachenahalli, Kanakapura Main Road, Benagaluru-560078</w:t>
+            </w:r>
+          </w:p>
+        </w:tc>
+      </w:tr>
+      <w:tr>
+        <w:tc>
+          <w:tcPr>
+            <w:tcW w:type="dxa" w:w="4320"/>
+          </w:tcPr>
+          <w:p>
+            <w:r>
+              <w:t>Ward_Conta</w:t>
+            </w:r>
+          </w:p>
+        </w:tc>
+        <w:tc>
+          <w:tcPr>
+            <w:tcW w:type="dxa" w:w="4320"/>
+          </w:tcPr>
+          <w:p>
+            <w:r>
+              <w:t>9980830379</w:t>
+            </w:r>
+          </w:p>
+        </w:tc>
+      </w:tr>
+      <w:tr>
+        <w:tc>
+          <w:tcPr>
+            <w:tcW w:type="dxa" w:w="4320"/>
+          </w:tcPr>
+          <w:p>
+            <w:r>
+              <w:t>Facebook</w:t>
+            </w:r>
+          </w:p>
+        </w:tc>
+        <w:tc>
+          <w:tcPr>
+            <w:tcW w:type="dxa" w:w="4320"/>
+          </w:tcPr>
+          <w:p>
+            <w:r>
+              <w:t>https://www.facebook.com/SarakkiLakeAreaImprovementTrustRegdslait/</w:t>
+            </w:r>
+          </w:p>
+        </w:tc>
+      </w:tr>
+      <w:tr>
+        <w:tc>
+          <w:tcPr>
+            <w:tcW w:type="dxa" w:w="4320"/>
+          </w:tcPr>
+          <w:p>
+            <w:r>
+              <w:t>New_Custod</w:t>
+            </w:r>
+          </w:p>
+        </w:tc>
+        <w:tc>
+          <w:tcPr>
+            <w:tcW w:type="dxa" w:w="4320"/>
+          </w:tcPr>
+          <w:p>
+            <w:r>
+              <w:t>BDA</w:t>
+            </w:r>
+          </w:p>
+        </w:tc>
+      </w:tr>
+      <w:tr>
+        <w:tc>
+          <w:tcPr>
+            <w:tcW w:type="dxa" w:w="4320"/>
+          </w:tcPr>
+          <w:p>
+            <w:r>
+              <w:t>Custodian</w:t>
+            </w:r>
+          </w:p>
+        </w:tc>
+        <w:tc>
+          <w:tcPr>
+            <w:tcW w:type="dxa" w:w="4320"/>
+          </w:tcPr>
+          <w:p>
+            <w:r>
+              <w:t>BBMP</w:t>
+            </w:r>
+          </w:p>
+        </w:tc>
+      </w:tr>
+      <w:tr>
+        <w:tc>
+          <w:tcPr>
+            <w:tcW w:type="dxa" w:w="4320"/>
+          </w:tcPr>
+          <w:p>
+            <w:r>
+              <w:t>Aream3</w:t>
+            </w:r>
+          </w:p>
+        </w:tc>
+        <w:tc>
+          <w:tcPr>
+            <w:tcW w:type="dxa" w:w="4320"/>
+          </w:tcPr>
+          <w:p>
+            <w:r>
+              <w:t>229964.265906690357951</w:t>
+            </w:r>
           </w:p>
         </w:tc>
       </w:tr>
@@ -300,7 +541,7 @@
           </w:tcPr>
           <w:p>
             <w:r>
-              <w:t>12.9342068913904</w:t>
+              <w:t>12.9016949253242</w:t>
             </w:r>
           </w:p>
         </w:tc>
@@ -322,109 +563,7 @@
           </w:tcPr>
           <w:p>
             <w:r>
-              <w:t>77.5756000427416</w:t>
-            </w:r>
-          </w:p>
-        </w:tc>
-      </w:tr>
-      <w:tr>
-        <w:tc>
-          <w:tcPr>
-            <w:tcW w:type="dxa" w:w="4320"/>
-          </w:tcPr>
-          <w:p>
-            <w:r>
-              <w:t>ward_number</w:t>
-            </w:r>
-          </w:p>
-        </w:tc>
-        <w:tc>
-          <w:tcPr>
-            <w:tcW w:type="dxa" w:w="4320"/>
-          </w:tcPr>
-          <w:p>
-            <w:r/>
-          </w:p>
-        </w:tc>
-      </w:tr>
-      <w:tr>
-        <w:tc>
-          <w:tcPr>
-            <w:tcW w:type="dxa" w:w="4320"/>
-          </w:tcPr>
-          <w:p>
-            <w:r>
-              <w:t>ward_name</w:t>
-            </w:r>
-          </w:p>
-        </w:tc>
-        <w:tc>
-          <w:tcPr>
-            <w:tcW w:type="dxa" w:w="4320"/>
-          </w:tcPr>
-          <w:p>
-            <w:r/>
-          </w:p>
-        </w:tc>
-      </w:tr>
-      <w:tr>
-        <w:tc>
-          <w:tcPr>
-            <w:tcW w:type="dxa" w:w="4320"/>
-          </w:tcPr>
-          <w:p>
-            <w:r>
-              <w:t>ward_counc</w:t>
-            </w:r>
-          </w:p>
-        </w:tc>
-        <w:tc>
-          <w:tcPr>
-            <w:tcW w:type="dxa" w:w="4320"/>
-          </w:tcPr>
-          <w:p>
-            <w:r/>
-          </w:p>
-        </w:tc>
-      </w:tr>
-      <w:tr>
-        <w:tc>
-          <w:tcPr>
-            <w:tcW w:type="dxa" w:w="4320"/>
-          </w:tcPr>
-          <w:p>
-            <w:r>
-              <w:t>ward_office</w:t>
-            </w:r>
-          </w:p>
-        </w:tc>
-        <w:tc>
-          <w:tcPr>
-            <w:tcW w:type="dxa" w:w="4320"/>
-          </w:tcPr>
-          <w:p>
-            <w:r/>
-          </w:p>
-        </w:tc>
-      </w:tr>
-      <w:tr>
-        <w:tc>
-          <w:tcPr>
-            <w:tcW w:type="dxa" w:w="4320"/>
-          </w:tcPr>
-          <w:p>
-            <w:r>
-              <w:t>aream3</w:t>
-            </w:r>
-          </w:p>
-        </w:tc>
-        <w:tc>
-          <w:tcPr>
-            <w:tcW w:type="dxa" w:w="4320"/>
-          </w:tcPr>
-          <w:p>
-            <w:r>
-              <w:t>39826.227529684198089</w:t>
+              <w:t>77.5809540465824</w:t>
             </w:r>
           </w:p>
         </w:tc>
@@ -436,11 +575,6 @@
       </w:pPr>
       <w:r>
         <w:t>Historical GCI Data</w:t>
-      </w:r>
-    </w:p>
-    <w:p>
-      <w:r>
-        <w:t>The following table shows the historical GCI values:</w:t>
       </w:r>
     </w:p>
     <w:tbl>
@@ -470,7 +604,7 @@
           </w:tcPr>
           <w:p>
             <w:r>
-              <w:t>GCI Value</w:t>
+              <w:t>GCI</w:t>
             </w:r>
           </w:p>
         </w:tc>
@@ -492,7 +626,7 @@
           </w:tcPr>
           <w:p>
             <w:r>
-              <w:t>0.10</w:t>
+              <w:t>0.57</w:t>
             </w:r>
           </w:p>
         </w:tc>
@@ -514,7 +648,7 @@
           </w:tcPr>
           <w:p>
             <w:r>
-              <w:t>0.13</w:t>
+              <w:t>0.21</w:t>
             </w:r>
           </w:p>
         </w:tc>
@@ -536,7 +670,7 @@
           </w:tcPr>
           <w:p>
             <w:r>
-              <w:t>0.08</w:t>
+              <w:t>0.13</w:t>
             </w:r>
           </w:p>
         </w:tc>
@@ -580,7 +714,7 @@
           </w:tcPr>
           <w:p>
             <w:r>
-              <w:t>0.09</w:t>
+              <w:t>0.02</w:t>
             </w:r>
           </w:p>
         </w:tc>
@@ -602,7 +736,7 @@
           </w:tcPr>
           <w:p>
             <w:r>
-              <w:t>0.12</w:t>
+              <w:t>0.03</w:t>
             </w:r>
           </w:p>
         </w:tc>
@@ -624,7 +758,7 @@
           </w:tcPr>
           <w:p>
             <w:r>
-              <w:t>0.13</w:t>
+              <w:t>-0.05</w:t>
             </w:r>
           </w:p>
         </w:tc>
@@ -646,25 +780,12 @@
           </w:tcPr>
           <w:p>
             <w:r>
-              <w:t>0.11</w:t>
+              <w:t>-0.07</w:t>
             </w:r>
           </w:p>
         </w:tc>
       </w:tr>
     </w:tbl>
-    <w:p>
-      <w:pPr>
-        <w:pStyle w:val="Heading2"/>
-      </w:pPr>
-      <w:r>
-        <w:t>Historical GCI Plot</w:t>
-      </w:r>
-    </w:p>
-    <w:p>
-      <w:r>
-        <w:t>The following plot shows the historical GCI trends:</w:t>
-      </w:r>
-    </w:p>
     <w:p>
       <w:r>
         <w:drawing>
@@ -706,12 +827,204 @@
         <w:pStyle w:val="Heading2"/>
       </w:pPr>
       <w:r>
-        <w:t>GCI Predictions (2025-2035)</w:t>
+        <w:t>Model Performance Metrics</w:t>
+      </w:r>
+    </w:p>
+    <w:tbl>
+      <w:tblPr>
+        <w:tblStyle w:val="TableGrid"/>
+        <w:tblW w:type="auto" w:w="0"/>
+        <w:tblLook w:firstColumn="1" w:firstRow="1" w:lastColumn="0" w:lastRow="0" w:noHBand="0" w:noVBand="1" w:val="04A0"/>
+      </w:tblPr>
+      <w:tblGrid>
+        <w:gridCol w:w="2160"/>
+        <w:gridCol w:w="2160"/>
+        <w:gridCol w:w="2160"/>
+        <w:gridCol w:w="2160"/>
+      </w:tblGrid>
+      <w:tr>
+        <w:tc>
+          <w:tcPr>
+            <w:tcW w:type="dxa" w:w="2160"/>
+          </w:tcPr>
+          <w:p>
+            <w:r>
+              <w:t>Model</w:t>
+            </w:r>
+          </w:p>
+        </w:tc>
+        <w:tc>
+          <w:tcPr>
+            <w:tcW w:type="dxa" w:w="2160"/>
+          </w:tcPr>
+          <w:p>
+            <w:r>
+              <w:t>R²</w:t>
+            </w:r>
+          </w:p>
+        </w:tc>
+        <w:tc>
+          <w:tcPr>
+            <w:tcW w:type="dxa" w:w="2160"/>
+          </w:tcPr>
+          <w:p>
+            <w:r>
+              <w:t>MAE</w:t>
+            </w:r>
+          </w:p>
+        </w:tc>
+        <w:tc>
+          <w:tcPr>
+            <w:tcW w:type="dxa" w:w="2160"/>
+          </w:tcPr>
+          <w:p>
+            <w:r>
+              <w:t>RMSE</w:t>
+            </w:r>
+          </w:p>
+        </w:tc>
+      </w:tr>
+      <w:tr>
+        <w:tc>
+          <w:tcPr>
+            <w:tcW w:type="dxa" w:w="2160"/>
+          </w:tcPr>
+          <w:p>
+            <w:r>
+              <w:t>Linear Regression</w:t>
+            </w:r>
+          </w:p>
+        </w:tc>
+        <w:tc>
+          <w:tcPr>
+            <w:tcW w:type="dxa" w:w="2160"/>
+          </w:tcPr>
+          <w:p>
+            <w:r>
+              <w:t>0.769</w:t>
+            </w:r>
+          </w:p>
+        </w:tc>
+        <w:tc>
+          <w:tcPr>
+            <w:tcW w:type="dxa" w:w="2160"/>
+          </w:tcPr>
+          <w:p>
+            <w:r>
+              <w:t>0.076</w:t>
+            </w:r>
+          </w:p>
+        </w:tc>
+        <w:tc>
+          <w:tcPr>
+            <w:tcW w:type="dxa" w:w="2160"/>
+          </w:tcPr>
+          <w:p>
+            <w:r>
+              <w:t>0.092</w:t>
+            </w:r>
+          </w:p>
+        </w:tc>
+      </w:tr>
+      <w:tr>
+        <w:tc>
+          <w:tcPr>
+            <w:tcW w:type="dxa" w:w="2160"/>
+          </w:tcPr>
+          <w:p>
+            <w:r>
+              <w:t>Support Vector Machine</w:t>
+            </w:r>
+          </w:p>
+        </w:tc>
+        <w:tc>
+          <w:tcPr>
+            <w:tcW w:type="dxa" w:w="2160"/>
+          </w:tcPr>
+          <w:p>
+            <w:r>
+              <w:t>0.997</w:t>
+            </w:r>
+          </w:p>
+        </w:tc>
+        <w:tc>
+          <w:tcPr>
+            <w:tcW w:type="dxa" w:w="2160"/>
+          </w:tcPr>
+          <w:p>
+            <w:r>
+              <w:t>0.011</w:t>
+            </w:r>
+          </w:p>
+        </w:tc>
+        <w:tc>
+          <w:tcPr>
+            <w:tcW w:type="dxa" w:w="2160"/>
+          </w:tcPr>
+          <w:p>
+            <w:r>
+              <w:t>0.011</w:t>
+            </w:r>
+          </w:p>
+        </w:tc>
+      </w:tr>
+      <w:tr>
+        <w:tc>
+          <w:tcPr>
+            <w:tcW w:type="dxa" w:w="2160"/>
+          </w:tcPr>
+          <w:p>
+            <w:r>
+              <w:t>Random Forest</w:t>
+            </w:r>
+          </w:p>
+        </w:tc>
+        <w:tc>
+          <w:tcPr>
+            <w:tcW w:type="dxa" w:w="2160"/>
+          </w:tcPr>
+          <w:p>
+            <w:r>
+              <w:t>0.924</w:t>
+            </w:r>
+          </w:p>
+        </w:tc>
+        <w:tc>
+          <w:tcPr>
+            <w:tcW w:type="dxa" w:w="2160"/>
+          </w:tcPr>
+          <w:p>
+            <w:r>
+              <w:t>0.036</w:t>
+            </w:r>
+          </w:p>
+        </w:tc>
+        <w:tc>
+          <w:tcPr>
+            <w:tcW w:type="dxa" w:w="2160"/>
+          </w:tcPr>
+          <w:p>
+            <w:r>
+              <w:t>0.053</w:t>
+            </w:r>
+          </w:p>
+        </w:tc>
+      </w:tr>
+    </w:tbl>
+    <w:p>
+      <w:pPr>
+        <w:pStyle w:val="Heading2"/>
+      </w:pPr>
+      <w:r>
+        <w:t>Predictions (2025-2035)</w:t>
       </w:r>
     </w:p>
     <w:p>
+      <w:pPr>
+        <w:pStyle w:val="Heading3"/>
+      </w:pPr>
       <w:r>
-        <w:t>Using a linear regression model, the GCI values for the next decade have been predicted:</w:t>
+        <w:t>Linear Regression</w:t>
       </w:r>
     </w:p>
     <w:tbl>
@@ -741,7 +1054,7 @@
           </w:tcPr>
           <w:p>
             <w:r>
-              <w:t>Predicted GCI Value</w:t>
+              <w:t>Predicted GCI</w:t>
             </w:r>
           </w:p>
         </w:tc>
@@ -763,7 +1076,7 @@
           </w:tcPr>
           <w:p>
             <w:r>
-              <w:t>0.12</w:t>
+              <w:t>-0.215</w:t>
             </w:r>
           </w:p>
         </w:tc>
@@ -785,7 +1098,7 @@
           </w:tcPr>
           <w:p>
             <w:r>
-              <w:t>0.12</w:t>
+              <w:t>-0.288</w:t>
             </w:r>
           </w:p>
         </w:tc>
@@ -807,7 +1120,7 @@
           </w:tcPr>
           <w:p>
             <w:r>
-              <w:t>0.12</w:t>
+              <w:t>-0.361</w:t>
             </w:r>
           </w:p>
         </w:tc>
@@ -829,7 +1142,7 @@
           </w:tcPr>
           <w:p>
             <w:r>
-              <w:t>0.12</w:t>
+              <w:t>-0.434</w:t>
             </w:r>
           </w:p>
         </w:tc>
@@ -851,7 +1164,7 @@
           </w:tcPr>
           <w:p>
             <w:r>
-              <w:t>0.13</w:t>
+              <w:t>-0.508</w:t>
             </w:r>
           </w:p>
         </w:tc>
@@ -873,7 +1186,7 @@
           </w:tcPr>
           <w:p>
             <w:r>
-              <w:t>0.13</w:t>
+              <w:t>-0.581</w:t>
             </w:r>
           </w:p>
         </w:tc>
@@ -895,7 +1208,7 @@
           </w:tcPr>
           <w:p>
             <w:r>
-              <w:t>0.13</w:t>
+              <w:t>-0.654</w:t>
             </w:r>
           </w:p>
         </w:tc>
@@ -917,7 +1230,7 @@
           </w:tcPr>
           <w:p>
             <w:r>
-              <w:t>0.13</w:t>
+              <w:t>-0.727</w:t>
             </w:r>
           </w:p>
         </w:tc>
@@ -939,7 +1252,7 @@
           </w:tcPr>
           <w:p>
             <w:r>
-              <w:t>0.14</w:t>
+              <w:t>-0.801</w:t>
             </w:r>
           </w:p>
         </w:tc>
@@ -961,7 +1274,7 @@
           </w:tcPr>
           <w:p>
             <w:r>
-              <w:t>0.14</w:t>
+              <w:t>-0.874</w:t>
             </w:r>
           </w:p>
         </w:tc>
@@ -983,25 +1296,12 @@
           </w:tcPr>
           <w:p>
             <w:r>
-              <w:t>0.14</w:t>
+              <w:t>-0.947</w:t>
             </w:r>
           </w:p>
         </w:tc>
       </w:tr>
     </w:tbl>
-    <w:p>
-      <w:pPr>
-        <w:pStyle w:val="Heading2"/>
-      </w:pPr>
-      <w:r>
-        <w:t>GCI Predictions Plot</w:t>
-      </w:r>
-    </w:p>
-    <w:p>
-      <w:r>
-        <w:t>The following plot shows the historical GCI values and the predictions for 2025-2035:</w:t>
-      </w:r>
-    </w:p>
     <w:p>
       <w:r>
         <w:drawing>
@@ -1015,7 +1315,7 @@
               <a:graphicData uri="http://schemas.openxmlformats.org/drawingml/2006/picture">
                 <pic:pic>
                   <pic:nvPicPr>
-                    <pic:cNvPr id="0" name="predicted_gci.png"/>
+                    <pic:cNvPr id="0" name="Linear_Regression_pred.png"/>
                     <pic:cNvPicPr/>
                   </pic:nvPicPr>
                   <pic:blipFill>
@@ -1028,6 +1328,999 @@
                     <a:xfrm>
                       <a:off x="0" y="0"/>
                       <a:ext cx="4572000" cy="2743200"/>
+                    </a:xfrm>
+                    <a:prstGeom prst="rect"/>
+                  </pic:spPr>
+                </pic:pic>
+              </a:graphicData>
+            </a:graphic>
+          </wp:inline>
+        </w:drawing>
+      </w:r>
+    </w:p>
+    <w:p>
+      <w:pPr>
+        <w:pStyle w:val="Heading3"/>
+      </w:pPr>
+      <w:r>
+        <w:t>Support Vector Machine</w:t>
+      </w:r>
+    </w:p>
+    <w:tbl>
+      <w:tblPr>
+        <w:tblStyle w:val="TableGrid"/>
+        <w:tblW w:type="auto" w:w="0"/>
+        <w:tblLook w:firstColumn="1" w:firstRow="1" w:lastColumn="0" w:lastRow="0" w:noHBand="0" w:noVBand="1" w:val="04A0"/>
+      </w:tblPr>
+      <w:tblGrid>
+        <w:gridCol w:w="4320"/>
+        <w:gridCol w:w="4320"/>
+      </w:tblGrid>
+      <w:tr>
+        <w:tc>
+          <w:tcPr>
+            <w:tcW w:type="dxa" w:w="4320"/>
+          </w:tcPr>
+          <w:p>
+            <w:r>
+              <w:t>Year</w:t>
+            </w:r>
+          </w:p>
+        </w:tc>
+        <w:tc>
+          <w:tcPr>
+            <w:tcW w:type="dxa" w:w="4320"/>
+          </w:tcPr>
+          <w:p>
+            <w:r>
+              <w:t>Predicted GCI</w:t>
+            </w:r>
+          </w:p>
+        </w:tc>
+      </w:tr>
+      <w:tr>
+        <w:tc>
+          <w:tcPr>
+            <w:tcW w:type="dxa" w:w="4320"/>
+          </w:tcPr>
+          <w:p>
+            <w:r>
+              <w:t>2025</w:t>
+            </w:r>
+          </w:p>
+        </w:tc>
+        <w:tc>
+          <w:tcPr>
+            <w:tcW w:type="dxa" w:w="4320"/>
+          </w:tcPr>
+          <w:p>
+            <w:r>
+              <w:t>0.105</w:t>
+            </w:r>
+          </w:p>
+        </w:tc>
+      </w:tr>
+      <w:tr>
+        <w:tc>
+          <w:tcPr>
+            <w:tcW w:type="dxa" w:w="4320"/>
+          </w:tcPr>
+          <w:p>
+            <w:r>
+              <w:t>2026</w:t>
+            </w:r>
+          </w:p>
+        </w:tc>
+        <w:tc>
+          <w:tcPr>
+            <w:tcW w:type="dxa" w:w="4320"/>
+          </w:tcPr>
+          <w:p>
+            <w:r>
+              <w:t>0.487</w:t>
+            </w:r>
+          </w:p>
+        </w:tc>
+      </w:tr>
+      <w:tr>
+        <w:tc>
+          <w:tcPr>
+            <w:tcW w:type="dxa" w:w="4320"/>
+          </w:tcPr>
+          <w:p>
+            <w:r>
+              <w:t>2027</w:t>
+            </w:r>
+          </w:p>
+        </w:tc>
+        <w:tc>
+          <w:tcPr>
+            <w:tcW w:type="dxa" w:w="4320"/>
+          </w:tcPr>
+          <w:p>
+            <w:r>
+              <w:t>0.803</w:t>
+            </w:r>
+          </w:p>
+        </w:tc>
+      </w:tr>
+      <w:tr>
+        <w:tc>
+          <w:tcPr>
+            <w:tcW w:type="dxa" w:w="4320"/>
+          </w:tcPr>
+          <w:p>
+            <w:r>
+              <w:t>2028</w:t>
+            </w:r>
+          </w:p>
+        </w:tc>
+        <w:tc>
+          <w:tcPr>
+            <w:tcW w:type="dxa" w:w="4320"/>
+          </w:tcPr>
+          <w:p>
+            <w:r>
+              <w:t>0.889</w:t>
+            </w:r>
+          </w:p>
+        </w:tc>
+      </w:tr>
+      <w:tr>
+        <w:tc>
+          <w:tcPr>
+            <w:tcW w:type="dxa" w:w="4320"/>
+          </w:tcPr>
+          <w:p>
+            <w:r>
+              <w:t>2029</w:t>
+            </w:r>
+          </w:p>
+        </w:tc>
+        <w:tc>
+          <w:tcPr>
+            <w:tcW w:type="dxa" w:w="4320"/>
+          </w:tcPr>
+          <w:p>
+            <w:r>
+              <w:t>0.814</w:t>
+            </w:r>
+          </w:p>
+        </w:tc>
+      </w:tr>
+      <w:tr>
+        <w:tc>
+          <w:tcPr>
+            <w:tcW w:type="dxa" w:w="4320"/>
+          </w:tcPr>
+          <w:p>
+            <w:r>
+              <w:t>2030</w:t>
+            </w:r>
+          </w:p>
+        </w:tc>
+        <w:tc>
+          <w:tcPr>
+            <w:tcW w:type="dxa" w:w="4320"/>
+          </w:tcPr>
+          <w:p>
+            <w:r>
+              <w:t>0.712</w:t>
+            </w:r>
+          </w:p>
+        </w:tc>
+      </w:tr>
+      <w:tr>
+        <w:tc>
+          <w:tcPr>
+            <w:tcW w:type="dxa" w:w="4320"/>
+          </w:tcPr>
+          <w:p>
+            <w:r>
+              <w:t>2031</w:t>
+            </w:r>
+          </w:p>
+        </w:tc>
+        <w:tc>
+          <w:tcPr>
+            <w:tcW w:type="dxa" w:w="4320"/>
+          </w:tcPr>
+          <w:p>
+            <w:r>
+              <w:t>0.650</w:t>
+            </w:r>
+          </w:p>
+        </w:tc>
+      </w:tr>
+      <w:tr>
+        <w:tc>
+          <w:tcPr>
+            <w:tcW w:type="dxa" w:w="4320"/>
+          </w:tcPr>
+          <w:p>
+            <w:r>
+              <w:t>2032</w:t>
+            </w:r>
+          </w:p>
+        </w:tc>
+        <w:tc>
+          <w:tcPr>
+            <w:tcW w:type="dxa" w:w="4320"/>
+          </w:tcPr>
+          <w:p>
+            <w:r>
+              <w:t>0.625</w:t>
+            </w:r>
+          </w:p>
+        </w:tc>
+      </w:tr>
+      <w:tr>
+        <w:tc>
+          <w:tcPr>
+            <w:tcW w:type="dxa" w:w="4320"/>
+          </w:tcPr>
+          <w:p>
+            <w:r>
+              <w:t>2033</w:t>
+            </w:r>
+          </w:p>
+        </w:tc>
+        <w:tc>
+          <w:tcPr>
+            <w:tcW w:type="dxa" w:w="4320"/>
+          </w:tcPr>
+          <w:p>
+            <w:r>
+              <w:t>0.617</w:t>
+            </w:r>
+          </w:p>
+        </w:tc>
+      </w:tr>
+      <w:tr>
+        <w:tc>
+          <w:tcPr>
+            <w:tcW w:type="dxa" w:w="4320"/>
+          </w:tcPr>
+          <w:p>
+            <w:r>
+              <w:t>2034</w:t>
+            </w:r>
+          </w:p>
+        </w:tc>
+        <w:tc>
+          <w:tcPr>
+            <w:tcW w:type="dxa" w:w="4320"/>
+          </w:tcPr>
+          <w:p>
+            <w:r>
+              <w:t>0.615</w:t>
+            </w:r>
+          </w:p>
+        </w:tc>
+      </w:tr>
+      <w:tr>
+        <w:tc>
+          <w:tcPr>
+            <w:tcW w:type="dxa" w:w="4320"/>
+          </w:tcPr>
+          <w:p>
+            <w:r>
+              <w:t>2035</w:t>
+            </w:r>
+          </w:p>
+        </w:tc>
+        <w:tc>
+          <w:tcPr>
+            <w:tcW w:type="dxa" w:w="4320"/>
+          </w:tcPr>
+          <w:p>
+            <w:r>
+              <w:t>0.615</w:t>
+            </w:r>
+          </w:p>
+        </w:tc>
+      </w:tr>
+    </w:tbl>
+    <w:p>
+      <w:r>
+        <w:drawing>
+          <wp:inline xmlns:a="http://schemas.openxmlformats.org/drawingml/2006/main" xmlns:pic="http://schemas.openxmlformats.org/drawingml/2006/picture">
+            <wp:extent cx="4572000" cy="2743200"/>
+            <wp:docPr id="3" name="Picture 3"/>
+            <wp:cNvGraphicFramePr>
+              <a:graphicFrameLocks noChangeAspect="1"/>
+            </wp:cNvGraphicFramePr>
+            <a:graphic>
+              <a:graphicData uri="http://schemas.openxmlformats.org/drawingml/2006/picture">
+                <pic:pic>
+                  <pic:nvPicPr>
+                    <pic:cNvPr id="0" name="Support_Vector_Machine_pred.png"/>
+                    <pic:cNvPicPr/>
+                  </pic:nvPicPr>
+                  <pic:blipFill>
+                    <a:blip r:embed="rId11"/>
+                    <a:stretch>
+                      <a:fillRect/>
+                    </a:stretch>
+                  </pic:blipFill>
+                  <pic:spPr>
+                    <a:xfrm>
+                      <a:off x="0" y="0"/>
+                      <a:ext cx="4572000" cy="2743200"/>
+                    </a:xfrm>
+                    <a:prstGeom prst="rect"/>
+                  </pic:spPr>
+                </pic:pic>
+              </a:graphicData>
+            </a:graphic>
+          </wp:inline>
+        </w:drawing>
+      </w:r>
+    </w:p>
+    <w:p>
+      <w:pPr>
+        <w:pStyle w:val="Heading3"/>
+      </w:pPr>
+      <w:r>
+        <w:t>Random Forest</w:t>
+      </w:r>
+    </w:p>
+    <w:tbl>
+      <w:tblPr>
+        <w:tblStyle w:val="TableGrid"/>
+        <w:tblW w:type="auto" w:w="0"/>
+        <w:tblLook w:firstColumn="1" w:firstRow="1" w:lastColumn="0" w:lastRow="0" w:noHBand="0" w:noVBand="1" w:val="04A0"/>
+      </w:tblPr>
+      <w:tblGrid>
+        <w:gridCol w:w="4320"/>
+        <w:gridCol w:w="4320"/>
+      </w:tblGrid>
+      <w:tr>
+        <w:tc>
+          <w:tcPr>
+            <w:tcW w:type="dxa" w:w="4320"/>
+          </w:tcPr>
+          <w:p>
+            <w:r>
+              <w:t>Year</w:t>
+            </w:r>
+          </w:p>
+        </w:tc>
+        <w:tc>
+          <w:tcPr>
+            <w:tcW w:type="dxa" w:w="4320"/>
+          </w:tcPr>
+          <w:p>
+            <w:r>
+              <w:t>Predicted GCI</w:t>
+            </w:r>
+          </w:p>
+        </w:tc>
+      </w:tr>
+      <w:tr>
+        <w:tc>
+          <w:tcPr>
+            <w:tcW w:type="dxa" w:w="4320"/>
+          </w:tcPr>
+          <w:p>
+            <w:r>
+              <w:t>2025</w:t>
+            </w:r>
+          </w:p>
+        </w:tc>
+        <w:tc>
+          <w:tcPr>
+            <w:tcW w:type="dxa" w:w="4320"/>
+          </w:tcPr>
+          <w:p>
+            <w:r>
+              <w:t>-0.052</w:t>
+            </w:r>
+          </w:p>
+        </w:tc>
+      </w:tr>
+      <w:tr>
+        <w:tc>
+          <w:tcPr>
+            <w:tcW w:type="dxa" w:w="4320"/>
+          </w:tcPr>
+          <w:p>
+            <w:r>
+              <w:t>2026</w:t>
+            </w:r>
+          </w:p>
+        </w:tc>
+        <w:tc>
+          <w:tcPr>
+            <w:tcW w:type="dxa" w:w="4320"/>
+          </w:tcPr>
+          <w:p>
+            <w:r>
+              <w:t>-0.052</w:t>
+            </w:r>
+          </w:p>
+        </w:tc>
+      </w:tr>
+      <w:tr>
+        <w:tc>
+          <w:tcPr>
+            <w:tcW w:type="dxa" w:w="4320"/>
+          </w:tcPr>
+          <w:p>
+            <w:r>
+              <w:t>2027</w:t>
+            </w:r>
+          </w:p>
+        </w:tc>
+        <w:tc>
+          <w:tcPr>
+            <w:tcW w:type="dxa" w:w="4320"/>
+          </w:tcPr>
+          <w:p>
+            <w:r>
+              <w:t>-0.052</w:t>
+            </w:r>
+          </w:p>
+        </w:tc>
+      </w:tr>
+      <w:tr>
+        <w:tc>
+          <w:tcPr>
+            <w:tcW w:type="dxa" w:w="4320"/>
+          </w:tcPr>
+          <w:p>
+            <w:r>
+              <w:t>2028</w:t>
+            </w:r>
+          </w:p>
+        </w:tc>
+        <w:tc>
+          <w:tcPr>
+            <w:tcW w:type="dxa" w:w="4320"/>
+          </w:tcPr>
+          <w:p>
+            <w:r>
+              <w:t>-0.052</w:t>
+            </w:r>
+          </w:p>
+        </w:tc>
+      </w:tr>
+      <w:tr>
+        <w:tc>
+          <w:tcPr>
+            <w:tcW w:type="dxa" w:w="4320"/>
+          </w:tcPr>
+          <w:p>
+            <w:r>
+              <w:t>2029</w:t>
+            </w:r>
+          </w:p>
+        </w:tc>
+        <w:tc>
+          <w:tcPr>
+            <w:tcW w:type="dxa" w:w="4320"/>
+          </w:tcPr>
+          <w:p>
+            <w:r>
+              <w:t>-0.052</w:t>
+            </w:r>
+          </w:p>
+        </w:tc>
+      </w:tr>
+      <w:tr>
+        <w:tc>
+          <w:tcPr>
+            <w:tcW w:type="dxa" w:w="4320"/>
+          </w:tcPr>
+          <w:p>
+            <w:r>
+              <w:t>2030</w:t>
+            </w:r>
+          </w:p>
+        </w:tc>
+        <w:tc>
+          <w:tcPr>
+            <w:tcW w:type="dxa" w:w="4320"/>
+          </w:tcPr>
+          <w:p>
+            <w:r>
+              <w:t>-0.052</w:t>
+            </w:r>
+          </w:p>
+        </w:tc>
+      </w:tr>
+      <w:tr>
+        <w:tc>
+          <w:tcPr>
+            <w:tcW w:type="dxa" w:w="4320"/>
+          </w:tcPr>
+          <w:p>
+            <w:r>
+              <w:t>2031</w:t>
+            </w:r>
+          </w:p>
+        </w:tc>
+        <w:tc>
+          <w:tcPr>
+            <w:tcW w:type="dxa" w:w="4320"/>
+          </w:tcPr>
+          <w:p>
+            <w:r>
+              <w:t>-0.052</w:t>
+            </w:r>
+          </w:p>
+        </w:tc>
+      </w:tr>
+      <w:tr>
+        <w:tc>
+          <w:tcPr>
+            <w:tcW w:type="dxa" w:w="4320"/>
+          </w:tcPr>
+          <w:p>
+            <w:r>
+              <w:t>2032</w:t>
+            </w:r>
+          </w:p>
+        </w:tc>
+        <w:tc>
+          <w:tcPr>
+            <w:tcW w:type="dxa" w:w="4320"/>
+          </w:tcPr>
+          <w:p>
+            <w:r>
+              <w:t>-0.052</w:t>
+            </w:r>
+          </w:p>
+        </w:tc>
+      </w:tr>
+      <w:tr>
+        <w:tc>
+          <w:tcPr>
+            <w:tcW w:type="dxa" w:w="4320"/>
+          </w:tcPr>
+          <w:p>
+            <w:r>
+              <w:t>2033</w:t>
+            </w:r>
+          </w:p>
+        </w:tc>
+        <w:tc>
+          <w:tcPr>
+            <w:tcW w:type="dxa" w:w="4320"/>
+          </w:tcPr>
+          <w:p>
+            <w:r>
+              <w:t>-0.052</w:t>
+            </w:r>
+          </w:p>
+        </w:tc>
+      </w:tr>
+      <w:tr>
+        <w:tc>
+          <w:tcPr>
+            <w:tcW w:type="dxa" w:w="4320"/>
+          </w:tcPr>
+          <w:p>
+            <w:r>
+              <w:t>2034</w:t>
+            </w:r>
+          </w:p>
+        </w:tc>
+        <w:tc>
+          <w:tcPr>
+            <w:tcW w:type="dxa" w:w="4320"/>
+          </w:tcPr>
+          <w:p>
+            <w:r>
+              <w:t>-0.052</w:t>
+            </w:r>
+          </w:p>
+        </w:tc>
+      </w:tr>
+      <w:tr>
+        <w:tc>
+          <w:tcPr>
+            <w:tcW w:type="dxa" w:w="4320"/>
+          </w:tcPr>
+          <w:p>
+            <w:r>
+              <w:t>2035</w:t>
+            </w:r>
+          </w:p>
+        </w:tc>
+        <w:tc>
+          <w:tcPr>
+            <w:tcW w:type="dxa" w:w="4320"/>
+          </w:tcPr>
+          <w:p>
+            <w:r>
+              <w:t>-0.052</w:t>
+            </w:r>
+          </w:p>
+        </w:tc>
+      </w:tr>
+    </w:tbl>
+    <w:p>
+      <w:r>
+        <w:drawing>
+          <wp:inline xmlns:a="http://schemas.openxmlformats.org/drawingml/2006/main" xmlns:pic="http://schemas.openxmlformats.org/drawingml/2006/picture">
+            <wp:extent cx="4572000" cy="2743200"/>
+            <wp:docPr id="4" name="Picture 4"/>
+            <wp:cNvGraphicFramePr>
+              <a:graphicFrameLocks noChangeAspect="1"/>
+            </wp:cNvGraphicFramePr>
+            <a:graphic>
+              <a:graphicData uri="http://schemas.openxmlformats.org/drawingml/2006/picture">
+                <pic:pic>
+                  <pic:nvPicPr>
+                    <pic:cNvPr id="0" name="Random_Forest_pred.png"/>
+                    <pic:cNvPicPr/>
+                  </pic:nvPicPr>
+                  <pic:blipFill>
+                    <a:blip r:embed="rId12"/>
+                    <a:stretch>
+                      <a:fillRect/>
+                    </a:stretch>
+                  </pic:blipFill>
+                  <pic:spPr>
+                    <a:xfrm>
+                      <a:off x="0" y="0"/>
+                      <a:ext cx="4572000" cy="2743200"/>
+                    </a:xfrm>
+                    <a:prstGeom prst="rect"/>
+                  </pic:spPr>
+                </pic:pic>
+              </a:graphicData>
+            </a:graphic>
+          </wp:inline>
+        </w:drawing>
+      </w:r>
+    </w:p>
+    <w:p>
+      <w:pPr>
+        <w:pStyle w:val="Heading3"/>
+      </w:pPr>
+      <w:r>
+        <w:t>Deep Learning</w:t>
+      </w:r>
+    </w:p>
+    <w:tbl>
+      <w:tblPr>
+        <w:tblStyle w:val="TableGrid"/>
+        <w:tblW w:type="auto" w:w="0"/>
+        <w:tblLook w:firstColumn="1" w:firstRow="1" w:lastColumn="0" w:lastRow="0" w:noHBand="0" w:noVBand="1" w:val="04A0"/>
+      </w:tblPr>
+      <w:tblGrid>
+        <w:gridCol w:w="4320"/>
+        <w:gridCol w:w="4320"/>
+      </w:tblGrid>
+      <w:tr>
+        <w:tc>
+          <w:tcPr>
+            <w:tcW w:type="dxa" w:w="4320"/>
+          </w:tcPr>
+          <w:p>
+            <w:r>
+              <w:t>Year</w:t>
+            </w:r>
+          </w:p>
+        </w:tc>
+        <w:tc>
+          <w:tcPr>
+            <w:tcW w:type="dxa" w:w="4320"/>
+          </w:tcPr>
+          <w:p>
+            <w:r>
+              <w:t>Predicted GCI</w:t>
+            </w:r>
+          </w:p>
+        </w:tc>
+      </w:tr>
+      <w:tr>
+        <w:tc>
+          <w:tcPr>
+            <w:tcW w:type="dxa" w:w="4320"/>
+          </w:tcPr>
+          <w:p>
+            <w:r>
+              <w:t>2025</w:t>
+            </w:r>
+          </w:p>
+        </w:tc>
+        <w:tc>
+          <w:tcPr>
+            <w:tcW w:type="dxa" w:w="4320"/>
+          </w:tcPr>
+          <w:p>
+            <w:r>
+              <w:t>-0.108</w:t>
+            </w:r>
+          </w:p>
+        </w:tc>
+      </w:tr>
+      <w:tr>
+        <w:tc>
+          <w:tcPr>
+            <w:tcW w:type="dxa" w:w="4320"/>
+          </w:tcPr>
+          <w:p>
+            <w:r>
+              <w:t>2026</w:t>
+            </w:r>
+          </w:p>
+        </w:tc>
+        <w:tc>
+          <w:tcPr>
+            <w:tcW w:type="dxa" w:w="4320"/>
+          </w:tcPr>
+          <w:p>
+            <w:r>
+              <w:t>-0.144</w:t>
+            </w:r>
+          </w:p>
+        </w:tc>
+      </w:tr>
+      <w:tr>
+        <w:tc>
+          <w:tcPr>
+            <w:tcW w:type="dxa" w:w="4320"/>
+          </w:tcPr>
+          <w:p>
+            <w:r>
+              <w:t>2027</w:t>
+            </w:r>
+          </w:p>
+        </w:tc>
+        <w:tc>
+          <w:tcPr>
+            <w:tcW w:type="dxa" w:w="4320"/>
+          </w:tcPr>
+          <w:p>
+            <w:r>
+              <w:t>-0.174</w:t>
+            </w:r>
+          </w:p>
+        </w:tc>
+      </w:tr>
+      <w:tr>
+        <w:tc>
+          <w:tcPr>
+            <w:tcW w:type="dxa" w:w="4320"/>
+          </w:tcPr>
+          <w:p>
+            <w:r>
+              <w:t>2028</w:t>
+            </w:r>
+          </w:p>
+        </w:tc>
+        <w:tc>
+          <w:tcPr>
+            <w:tcW w:type="dxa" w:w="4320"/>
+          </w:tcPr>
+          <w:p>
+            <w:r>
+              <w:t>-0.203</w:t>
+            </w:r>
+          </w:p>
+        </w:tc>
+      </w:tr>
+      <w:tr>
+        <w:tc>
+          <w:tcPr>
+            <w:tcW w:type="dxa" w:w="4320"/>
+          </w:tcPr>
+          <w:p>
+            <w:r>
+              <w:t>2029</w:t>
+            </w:r>
+          </w:p>
+        </w:tc>
+        <w:tc>
+          <w:tcPr>
+            <w:tcW w:type="dxa" w:w="4320"/>
+          </w:tcPr>
+          <w:p>
+            <w:r>
+              <w:t>-0.233</w:t>
+            </w:r>
+          </w:p>
+        </w:tc>
+      </w:tr>
+      <w:tr>
+        <w:tc>
+          <w:tcPr>
+            <w:tcW w:type="dxa" w:w="4320"/>
+          </w:tcPr>
+          <w:p>
+            <w:r>
+              <w:t>2030</w:t>
+            </w:r>
+          </w:p>
+        </w:tc>
+        <w:tc>
+          <w:tcPr>
+            <w:tcW w:type="dxa" w:w="4320"/>
+          </w:tcPr>
+          <w:p>
+            <w:r>
+              <w:t>-0.262</w:t>
+            </w:r>
+          </w:p>
+        </w:tc>
+      </w:tr>
+      <w:tr>
+        <w:tc>
+          <w:tcPr>
+            <w:tcW w:type="dxa" w:w="4320"/>
+          </w:tcPr>
+          <w:p>
+            <w:r>
+              <w:t>2031</w:t>
+            </w:r>
+          </w:p>
+        </w:tc>
+        <w:tc>
+          <w:tcPr>
+            <w:tcW w:type="dxa" w:w="4320"/>
+          </w:tcPr>
+          <w:p>
+            <w:r>
+              <w:t>-0.292</w:t>
+            </w:r>
+          </w:p>
+        </w:tc>
+      </w:tr>
+      <w:tr>
+        <w:tc>
+          <w:tcPr>
+            <w:tcW w:type="dxa" w:w="4320"/>
+          </w:tcPr>
+          <w:p>
+            <w:r>
+              <w:t>2032</w:t>
+            </w:r>
+          </w:p>
+        </w:tc>
+        <w:tc>
+          <w:tcPr>
+            <w:tcW w:type="dxa" w:w="4320"/>
+          </w:tcPr>
+          <w:p>
+            <w:r>
+              <w:t>-0.321</w:t>
+            </w:r>
+          </w:p>
+        </w:tc>
+      </w:tr>
+      <w:tr>
+        <w:tc>
+          <w:tcPr>
+            <w:tcW w:type="dxa" w:w="4320"/>
+          </w:tcPr>
+          <w:p>
+            <w:r>
+              <w:t>2033</w:t>
+            </w:r>
+          </w:p>
+        </w:tc>
+        <w:tc>
+          <w:tcPr>
+            <w:tcW w:type="dxa" w:w="4320"/>
+          </w:tcPr>
+          <w:p>
+            <w:r>
+              <w:t>-0.351</w:t>
+            </w:r>
+          </w:p>
+        </w:tc>
+      </w:tr>
+      <w:tr>
+        <w:tc>
+          <w:tcPr>
+            <w:tcW w:type="dxa" w:w="4320"/>
+          </w:tcPr>
+          <w:p>
+            <w:r>
+              <w:t>2034</w:t>
+            </w:r>
+          </w:p>
+        </w:tc>
+        <w:tc>
+          <w:tcPr>
+            <w:tcW w:type="dxa" w:w="4320"/>
+          </w:tcPr>
+          <w:p>
+            <w:r>
+              <w:t>-0.380</w:t>
+            </w:r>
+          </w:p>
+        </w:tc>
+      </w:tr>
+      <w:tr>
+        <w:tc>
+          <w:tcPr>
+            <w:tcW w:type="dxa" w:w="4320"/>
+          </w:tcPr>
+          <w:p>
+            <w:r>
+              <w:t>2035</w:t>
+            </w:r>
+          </w:p>
+        </w:tc>
+        <w:tc>
+          <w:tcPr>
+            <w:tcW w:type="dxa" w:w="4320"/>
+          </w:tcPr>
+          <w:p>
+            <w:r>
+              <w:t>-0.409</w:t>
+            </w:r>
+          </w:p>
+        </w:tc>
+      </w:tr>
+    </w:tbl>
+    <w:p>
+      <w:r>
+        <w:drawing>
+          <wp:inline xmlns:a="http://schemas.openxmlformats.org/drawingml/2006/main" xmlns:pic="http://schemas.openxmlformats.org/drawingml/2006/picture">
+            <wp:extent cx="4572000" cy="2743200"/>
+            <wp:docPr id="5" name="Picture 5"/>
+            <wp:cNvGraphicFramePr>
+              <a:graphicFrameLocks noChangeAspect="1"/>
+            </wp:cNvGraphicFramePr>
+            <a:graphic>
+              <a:graphicData uri="http://schemas.openxmlformats.org/drawingml/2006/picture">
+                <pic:pic>
+                  <pic:nvPicPr>
+                    <pic:cNvPr id="0" name="Deep_Learning_pred.png"/>
+                    <pic:cNvPicPr/>
+                  </pic:nvPicPr>
+                  <pic:blipFill>
+                    <a:blip r:embed="rId13"/>
+                    <a:stretch>
+                      <a:fillRect/>
+                    </a:stretch>
+                  </pic:blipFill>
+                  <pic:spPr>
+                    <a:xfrm>
+                      <a:off x="0" y="0"/>
+                      <a:ext cx="4572000" cy="2743200"/>
+                    </a:xfrm>
+                    <a:prstGeom prst="rect"/>
+                  </pic:spPr>
+                </pic:pic>
+              </a:graphicData>
+            </a:graphic>
+          </wp:inline>
+        </w:drawing>
+      </w:r>
+    </w:p>
+    <w:p>
+      <w:r>
+        <w:drawing>
+          <wp:inline xmlns:a="http://schemas.openxmlformats.org/drawingml/2006/main" xmlns:pic="http://schemas.openxmlformats.org/drawingml/2006/picture">
+            <wp:extent cx="5486400" cy="2743200"/>
+            <wp:docPr id="6" name="Picture 6"/>
+            <wp:cNvGraphicFramePr>
+              <a:graphicFrameLocks noChangeAspect="1"/>
+            </wp:cNvGraphicFramePr>
+            <a:graphic>
+              <a:graphicData uri="http://schemas.openxmlformats.org/drawingml/2006/picture">
+                <pic:pic>
+                  <pic:nvPicPr>
+                    <pic:cNvPr id="0" name="comparative_gci.png"/>
+                    <pic:cNvPicPr/>
+                  </pic:nvPicPr>
+                  <pic:blipFill>
+                    <a:blip r:embed="rId14"/>
+                    <a:stretch>
+                      <a:fillRect/>
+                    </a:stretch>
+                  </pic:blipFill>
+                  <pic:spPr>
+                    <a:xfrm>
+                      <a:off x="0" y="0"/>
+                      <a:ext cx="5486400" cy="2743200"/>
                     </a:xfrm>
                     <a:prstGeom prst="rect"/>
                   </pic:spPr>

</xml_diff>